<commit_message>
features for express and converting url string to base64
</commit_message>
<xml_diff>
--- a/creditMemo.docx
+++ b/creditMemo.docx
@@ -1,6 +1,6 @@
 
 <file path=word/document.xml><?xml version="1.0" encoding="utf-8"?>
-<w:document xmlns:wpc="http://schemas.microsoft.com/office/word/2010/wordprocessingCanvas" xmlns:cx="http://schemas.microsoft.com/office/drawing/2014/chartex" xmlns:cx1="http://schemas.microsoft.com/office/drawing/2015/9/8/chartex" xmlns:cx2="http://schemas.microsoft.com/office/drawing/2015/10/21/chartex" xmlns:cx3="http://schemas.microsoft.com/office/drawing/2016/5/9/chartex" xmlns:cx4="http://schemas.microsoft.com/office/drawing/2016/5/10/chartex" xmlns:cx5="http://schemas.microsoft.com/office/drawing/2016/5/11/chartex" xmlns:cx6="http://schemas.microsoft.com/office/drawing/2016/5/12/chartex" xmlns:cx7="http://schemas.microsoft.com/office/drawing/2016/5/13/chartex" xmlns:cx8="http://schemas.microsoft.com/office/drawing/2016/5/14/chartex" xmlns:mc="http://schemas.openxmlformats.org/markup-compatibility/2006" xmlns:aink="http://schemas.microsoft.com/office/drawing/2016/ink" xmlns:am3d="http://schemas.microsoft.com/office/drawing/2017/model3d" xmlns:o="urn:schemas-microsoft-com:office:office" xmlns:r="http://schemas.openxmlformats.org/officeDocument/2006/relationships" xmlns:m="http://schemas.openxmlformats.org/officeDocument/2006/math" xmlns:v="urn:schemas-microsoft-com:vml" xmlns:wp14="http://schemas.microsoft.com/office/word/2010/wordprocessingDrawing" xmlns:wp="http://schemas.openxmlformats.org/drawingml/2006/wordprocessingDrawing" xmlns:w10="urn:schemas-microsoft-com:office:word" xmlns:w="http://schemas.openxmlformats.org/wordprocessingml/2006/main" xmlns:w14="http://schemas.microsoft.com/office/word/2010/wordml" xmlns:w15="http://schemas.microsoft.com/office/word/2012/wordml" xmlns:w16cex="http://schemas.microsoft.com/office/word/2018/wordml/cex" xmlns:w16cid="http://schemas.microsoft.com/office/word/2016/wordml/cid" xmlns:w16="http://schemas.microsoft.com/office/word/2018/wordml" xmlns:w16sdtdh="http://schemas.microsoft.com/office/word/2020/wordml/sdtdatahash" xmlns:w16se="http://schemas.microsoft.com/office/word/2015/wordml/symex" xmlns:wpg="http://schemas.microsoft.com/office/word/2010/wordprocessingGroup" xmlns:wpi="http://schemas.microsoft.com/office/word/2010/wordprocessingInk" xmlns:wne="http://schemas.microsoft.com/office/word/2006/wordml" xmlns:wps="http://schemas.microsoft.com/office/word/2010/wordprocessingShape" mc:Ignorable="w14 w15 w16se w16cid w16 w16cex w16sdtdh wp14">
+<w:document xmlns:wpc="http://schemas.microsoft.com/office/word/2010/wordprocessingCanvas" xmlns:cx="http://schemas.microsoft.com/office/drawing/2014/chartex" xmlns:cx1="http://schemas.microsoft.com/office/drawing/2015/9/8/chartex" xmlns:cx2="http://schemas.microsoft.com/office/drawing/2015/10/21/chartex" xmlns:cx3="http://schemas.microsoft.com/office/drawing/2016/5/9/chartex" xmlns:cx4="http://schemas.microsoft.com/office/drawing/2016/5/10/chartex" xmlns:cx5="http://schemas.microsoft.com/office/drawing/2016/5/11/chartex" xmlns:cx6="http://schemas.microsoft.com/office/drawing/2016/5/12/chartex" xmlns:cx7="http://schemas.microsoft.com/office/drawing/2016/5/13/chartex" xmlns:cx8="http://schemas.microsoft.com/office/drawing/2016/5/14/chartex" xmlns:mc="http://schemas.openxmlformats.org/markup-compatibility/2006" xmlns:aink="http://schemas.microsoft.com/office/drawing/2016/ink" xmlns:am3d="http://schemas.microsoft.com/office/drawing/2017/model3d" xmlns:o="urn:schemas-microsoft-com:office:office" xmlns:r="http://schemas.openxmlformats.org/officeDocument/2006/relationships" xmlns:m="http://schemas.openxmlformats.org/officeDocument/2006/math" xmlns:v="urn:schemas-microsoft-com:vml" xmlns:wp14="http://schemas.microsoft.com/office/word/2010/wordprocessingDrawing" xmlns:wp="http://schemas.openxmlformats.org/drawingml/2006/wordprocessingDrawing" xmlns:w10="urn:schemas-microsoft-com:office:word" xmlns:w="http://schemas.openxmlformats.org/wordprocessingml/2006/main" xmlns:w14="http://schemas.microsoft.com/office/word/2010/wordml" xmlns:w15="http://schemas.microsoft.com/office/word/2012/wordml" xmlns:w16cex="http://schemas.microsoft.com/office/word/2018/wordml/cex" xmlns:w16cid="http://schemas.microsoft.com/office/word/2016/wordml/cid" xmlns:w16="http://schemas.microsoft.com/office/word/2018/wordml" xmlns:w16se="http://schemas.microsoft.com/office/word/2015/wordml/symex" xmlns:wpg="http://schemas.microsoft.com/office/word/2010/wordprocessingGroup" xmlns:wpi="http://schemas.microsoft.com/office/word/2010/wordprocessingInk" xmlns:wne="http://schemas.microsoft.com/office/word/2006/wordml" xmlns:wps="http://schemas.microsoft.com/office/word/2010/wordprocessingShape" mc:Ignorable="w14 w15 w16se w16cid w16 w16cex wp14">
   <w:body>
     <w:p>
       <w:pPr>
@@ -150,6 +150,57 @@
         <w:t xml:space="preserve"> MEMORANDUM</w:t>
       </w:r>
     </w:p>
+    <w:p>
+      <w:pPr>
+        <w:jc w:val="center"/>
+      </w:pPr>
+      <w:r>
+        <w:rPr>
+          <w:noProof/>
+        </w:rPr>
+        <w:drawing>
+          <wp:inline distT="0" distB="0" distL="0" distR="0" wp14:anchorId="4FCF3280" wp14:editId="44C0387C">
+            <wp:extent cx="1270000" cy="1270000"/>
+            <wp:effectExtent l="0" t="0" r="0" b="0"/>
+            <wp:docPr id="1" name="Picture 1" descr="{&#10;    &quot;location-path&quot;: &quot;logo&quot;&#10;}"/>
+            <wp:cNvGraphicFramePr>
+              <a:graphicFrameLocks xmlns:a="http://schemas.openxmlformats.org/drawingml/2006/main" noChangeAspect="1"/>
+            </wp:cNvGraphicFramePr>
+            <a:graphic xmlns:a="http://schemas.openxmlformats.org/drawingml/2006/main">
+              <a:graphicData uri="http://schemas.openxmlformats.org/drawingml/2006/picture">
+                <pic:pic xmlns:pic="http://schemas.openxmlformats.org/drawingml/2006/picture">
+                  <pic:nvPicPr>
+                    <pic:cNvPr id="1" name="Picture 1" descr="{&#10;    &quot;location-path&quot;: &quot;logo&quot;&#10;}"/>
+                    <pic:cNvPicPr/>
+                  </pic:nvPicPr>
+                  <pic:blipFill>
+                    <a:blip r:embed="rId9">
+                      <a:extLst>
+                        <a:ext uri="{28A0092B-C50C-407E-A947-70E740481C1C}">
+                          <a14:useLocalDpi xmlns:a14="http://schemas.microsoft.com/office/drawing/2010/main" val="0"/>
+                        </a:ext>
+                      </a:extLst>
+                    </a:blip>
+                    <a:stretch>
+                      <a:fillRect/>
+                    </a:stretch>
+                  </pic:blipFill>
+                  <pic:spPr>
+                    <a:xfrm>
+                      <a:off x="0" y="0"/>
+                      <a:ext cx="1270000" cy="1270000"/>
+                    </a:xfrm>
+                    <a:prstGeom prst="rect">
+                      <a:avLst/>
+                    </a:prstGeom>
+                  </pic:spPr>
+                </pic:pic>
+              </a:graphicData>
+            </a:graphic>
+          </wp:inline>
+        </w:drawing>
+      </w:r>
+    </w:p>
     <w:p/>
     <w:p>
       <w:pPr>
@@ -161,11 +212,11 @@
           <w:szCs w:val="24"/>
         </w:rPr>
         <w:sectPr>
-          <w:headerReference w:type="even" r:id="rId9"/>
-          <w:headerReference w:type="default" r:id="rId10"/>
-          <w:footerReference w:type="even" r:id="rId11"/>
-          <w:footerReference w:type="default" r:id="rId12"/>
-          <w:headerReference w:type="first" r:id="rId13"/>
+          <w:headerReference w:type="even" r:id="rId10"/>
+          <w:headerReference w:type="default" r:id="rId11"/>
+          <w:footerReference w:type="even" r:id="rId12"/>
+          <w:footerReference w:type="default" r:id="rId13"/>
+          <w:headerReference w:type="first" r:id="rId14"/>
           <w:pgSz w:w="12240" w:h="15840"/>
           <w:pgMar w:top="1440" w:right="1440" w:bottom="1440" w:left="1440" w:header="720" w:footer="720" w:gutter="0"/>
           <w:pgNumType w:start="2"/>
@@ -1133,6 +1184,7 @@
           <w:b/>
           <w:bCs/>
         </w:rPr>
+        <w:lastRenderedPageBreak/>
         <w:t xml:space="preserve">Proposed Monthly Payment: </w:t>
       </w:r>
       <w:r>
@@ -1258,7 +1310,6 @@
           <w:sz w:val="24"/>
           <w:szCs w:val="24"/>
         </w:rPr>
-        <w:lastRenderedPageBreak/>
         <w:t xml:space="preserve">  </w:t>
       </w:r>
       <w:r>
@@ -2354,6 +2405,7 @@
           <w:b/>
           <w:bCs/>
         </w:rPr>
+        <w:lastRenderedPageBreak/>
         <w:t xml:space="preserve"> </w:t>
       </w:r>
       <w:r>
@@ -3149,6 +3201,7 @@
           <w:sz w:val="24"/>
           <w:szCs w:val="24"/>
         </w:rPr>
+        <w:lastRenderedPageBreak/>
         <w:t xml:space="preserve">  </w:t>
       </w:r>
       <w:r>
@@ -3824,15 +3877,7 @@
           <w:b/>
           <w:bCs/>
         </w:rPr>
-        <w:t xml:space="preserve"> </w:t>
-      </w:r>
-      <w:r>
-        <w:rPr>
-          <w:rFonts w:ascii="Arial" w:hAnsi="Arial" w:cs="Arial"/>
-          <w:b/>
-          <w:bCs/>
-        </w:rPr>
-        <w:t>{{</w:t>
+        <w:t xml:space="preserve"> {{</w:t>
       </w:r>
       <w:proofErr w:type="spellStart"/>
       <w:r>
@@ -4888,7 +4933,7 @@
 </file>
 
 <file path=word/endnotes.xml><?xml version="1.0" encoding="utf-8"?>
-<w:endnotes xmlns:wpc="http://schemas.microsoft.com/office/word/2010/wordprocessingCanvas" xmlns:cx="http://schemas.microsoft.com/office/drawing/2014/chartex" xmlns:cx1="http://schemas.microsoft.com/office/drawing/2015/9/8/chartex" xmlns:cx2="http://schemas.microsoft.com/office/drawing/2015/10/21/chartex" xmlns:cx3="http://schemas.microsoft.com/office/drawing/2016/5/9/chartex" xmlns:cx4="http://schemas.microsoft.com/office/drawing/2016/5/10/chartex" xmlns:cx5="http://schemas.microsoft.com/office/drawing/2016/5/11/chartex" xmlns:cx6="http://schemas.microsoft.com/office/drawing/2016/5/12/chartex" xmlns:cx7="http://schemas.microsoft.com/office/drawing/2016/5/13/chartex" xmlns:cx8="http://schemas.microsoft.com/office/drawing/2016/5/14/chartex" xmlns:mc="http://schemas.openxmlformats.org/markup-compatibility/2006" xmlns:aink="http://schemas.microsoft.com/office/drawing/2016/ink" xmlns:am3d="http://schemas.microsoft.com/office/drawing/2017/model3d" xmlns:o="urn:schemas-microsoft-com:office:office" xmlns:r="http://schemas.openxmlformats.org/officeDocument/2006/relationships" xmlns:m="http://schemas.openxmlformats.org/officeDocument/2006/math" xmlns:v="urn:schemas-microsoft-com:vml" xmlns:wp14="http://schemas.microsoft.com/office/word/2010/wordprocessingDrawing" xmlns:wp="http://schemas.openxmlformats.org/drawingml/2006/wordprocessingDrawing" xmlns:w10="urn:schemas-microsoft-com:office:word" xmlns:w="http://schemas.openxmlformats.org/wordprocessingml/2006/main" xmlns:w14="http://schemas.microsoft.com/office/word/2010/wordml" xmlns:w15="http://schemas.microsoft.com/office/word/2012/wordml" xmlns:w16cex="http://schemas.microsoft.com/office/word/2018/wordml/cex" xmlns:w16cid="http://schemas.microsoft.com/office/word/2016/wordml/cid" xmlns:w16="http://schemas.microsoft.com/office/word/2018/wordml" xmlns:w16sdtdh="http://schemas.microsoft.com/office/word/2020/wordml/sdtdatahash" xmlns:w16se="http://schemas.microsoft.com/office/word/2015/wordml/symex" xmlns:wpg="http://schemas.microsoft.com/office/word/2010/wordprocessingGroup" xmlns:wpi="http://schemas.microsoft.com/office/word/2010/wordprocessingInk" xmlns:wne="http://schemas.microsoft.com/office/word/2006/wordml" xmlns:wps="http://schemas.microsoft.com/office/word/2010/wordprocessingShape" mc:Ignorable="w14 w15 w16se w16cid w16 w16cex w16sdtdh wp14">
+<w:endnotes xmlns:wpc="http://schemas.microsoft.com/office/word/2010/wordprocessingCanvas" xmlns:cx="http://schemas.microsoft.com/office/drawing/2014/chartex" xmlns:cx1="http://schemas.microsoft.com/office/drawing/2015/9/8/chartex" xmlns:cx2="http://schemas.microsoft.com/office/drawing/2015/10/21/chartex" xmlns:cx3="http://schemas.microsoft.com/office/drawing/2016/5/9/chartex" xmlns:cx4="http://schemas.microsoft.com/office/drawing/2016/5/10/chartex" xmlns:cx5="http://schemas.microsoft.com/office/drawing/2016/5/11/chartex" xmlns:cx6="http://schemas.microsoft.com/office/drawing/2016/5/12/chartex" xmlns:cx7="http://schemas.microsoft.com/office/drawing/2016/5/13/chartex" xmlns:cx8="http://schemas.microsoft.com/office/drawing/2016/5/14/chartex" xmlns:mc="http://schemas.openxmlformats.org/markup-compatibility/2006" xmlns:aink="http://schemas.microsoft.com/office/drawing/2016/ink" xmlns:am3d="http://schemas.microsoft.com/office/drawing/2017/model3d" xmlns:o="urn:schemas-microsoft-com:office:office" xmlns:r="http://schemas.openxmlformats.org/officeDocument/2006/relationships" xmlns:m="http://schemas.openxmlformats.org/officeDocument/2006/math" xmlns:v="urn:schemas-microsoft-com:vml" xmlns:wp14="http://schemas.microsoft.com/office/word/2010/wordprocessingDrawing" xmlns:wp="http://schemas.openxmlformats.org/drawingml/2006/wordprocessingDrawing" xmlns:w10="urn:schemas-microsoft-com:office:word" xmlns:w="http://schemas.openxmlformats.org/wordprocessingml/2006/main" xmlns:w14="http://schemas.microsoft.com/office/word/2010/wordml" xmlns:w15="http://schemas.microsoft.com/office/word/2012/wordml" xmlns:w16cex="http://schemas.microsoft.com/office/word/2018/wordml/cex" xmlns:w16cid="http://schemas.microsoft.com/office/word/2016/wordml/cid" xmlns:w16="http://schemas.microsoft.com/office/word/2018/wordml" xmlns:w16se="http://schemas.microsoft.com/office/word/2015/wordml/symex" xmlns:wpg="http://schemas.microsoft.com/office/word/2010/wordprocessingGroup" xmlns:wpi="http://schemas.microsoft.com/office/word/2010/wordprocessingInk" xmlns:wne="http://schemas.microsoft.com/office/word/2006/wordml" xmlns:wps="http://schemas.microsoft.com/office/word/2010/wordprocessingShape" mc:Ignorable="w14 w15 w16se w16cid w16 w16cex wp14">
   <w:endnote w:type="separator" w:id="-1">
     <w:p>
       <w:pPr>
@@ -4913,7 +4958,7 @@
 </file>
 
 <file path=word/footer1.xml><?xml version="1.0" encoding="utf-8"?>
-<w:ftr xmlns:wpc="http://schemas.microsoft.com/office/word/2010/wordprocessingCanvas" xmlns:cx="http://schemas.microsoft.com/office/drawing/2014/chartex" xmlns:cx1="http://schemas.microsoft.com/office/drawing/2015/9/8/chartex" xmlns:cx2="http://schemas.microsoft.com/office/drawing/2015/10/21/chartex" xmlns:cx3="http://schemas.microsoft.com/office/drawing/2016/5/9/chartex" xmlns:cx4="http://schemas.microsoft.com/office/drawing/2016/5/10/chartex" xmlns:cx5="http://schemas.microsoft.com/office/drawing/2016/5/11/chartex" xmlns:cx6="http://schemas.microsoft.com/office/drawing/2016/5/12/chartex" xmlns:cx7="http://schemas.microsoft.com/office/drawing/2016/5/13/chartex" xmlns:cx8="http://schemas.microsoft.com/office/drawing/2016/5/14/chartex" xmlns:mc="http://schemas.openxmlformats.org/markup-compatibility/2006" xmlns:aink="http://schemas.microsoft.com/office/drawing/2016/ink" xmlns:am3d="http://schemas.microsoft.com/office/drawing/2017/model3d" xmlns:o="urn:schemas-microsoft-com:office:office" xmlns:r="http://schemas.openxmlformats.org/officeDocument/2006/relationships" xmlns:m="http://schemas.openxmlformats.org/officeDocument/2006/math" xmlns:v="urn:schemas-microsoft-com:vml" xmlns:wp14="http://schemas.microsoft.com/office/word/2010/wordprocessingDrawing" xmlns:wp="http://schemas.openxmlformats.org/drawingml/2006/wordprocessingDrawing" xmlns:w10="urn:schemas-microsoft-com:office:word" xmlns:w="http://schemas.openxmlformats.org/wordprocessingml/2006/main" xmlns:w14="http://schemas.microsoft.com/office/word/2010/wordml" xmlns:w15="http://schemas.microsoft.com/office/word/2012/wordml" xmlns:w16cex="http://schemas.microsoft.com/office/word/2018/wordml/cex" xmlns:w16cid="http://schemas.microsoft.com/office/word/2016/wordml/cid" xmlns:w16="http://schemas.microsoft.com/office/word/2018/wordml" xmlns:w16sdtdh="http://schemas.microsoft.com/office/word/2020/wordml/sdtdatahash" xmlns:w16se="http://schemas.microsoft.com/office/word/2015/wordml/symex" xmlns:wpg="http://schemas.microsoft.com/office/word/2010/wordprocessingGroup" xmlns:wpi="http://schemas.microsoft.com/office/word/2010/wordprocessingInk" xmlns:wne="http://schemas.microsoft.com/office/word/2006/wordml" xmlns:wps="http://schemas.microsoft.com/office/word/2010/wordprocessingShape" mc:Ignorable="w14 w15 w16se w16cid w16 w16cex w16sdtdh wp14">
+<w:ftr xmlns:wpc="http://schemas.microsoft.com/office/word/2010/wordprocessingCanvas" xmlns:cx="http://schemas.microsoft.com/office/drawing/2014/chartex" xmlns:cx1="http://schemas.microsoft.com/office/drawing/2015/9/8/chartex" xmlns:cx2="http://schemas.microsoft.com/office/drawing/2015/10/21/chartex" xmlns:cx3="http://schemas.microsoft.com/office/drawing/2016/5/9/chartex" xmlns:cx4="http://schemas.microsoft.com/office/drawing/2016/5/10/chartex" xmlns:cx5="http://schemas.microsoft.com/office/drawing/2016/5/11/chartex" xmlns:cx6="http://schemas.microsoft.com/office/drawing/2016/5/12/chartex" xmlns:cx7="http://schemas.microsoft.com/office/drawing/2016/5/13/chartex" xmlns:cx8="http://schemas.microsoft.com/office/drawing/2016/5/14/chartex" xmlns:mc="http://schemas.openxmlformats.org/markup-compatibility/2006" xmlns:aink="http://schemas.microsoft.com/office/drawing/2016/ink" xmlns:am3d="http://schemas.microsoft.com/office/drawing/2017/model3d" xmlns:o="urn:schemas-microsoft-com:office:office" xmlns:r="http://schemas.openxmlformats.org/officeDocument/2006/relationships" xmlns:m="http://schemas.openxmlformats.org/officeDocument/2006/math" xmlns:v="urn:schemas-microsoft-com:vml" xmlns:wp14="http://schemas.microsoft.com/office/word/2010/wordprocessingDrawing" xmlns:wp="http://schemas.openxmlformats.org/drawingml/2006/wordprocessingDrawing" xmlns:w10="urn:schemas-microsoft-com:office:word" xmlns:w="http://schemas.openxmlformats.org/wordprocessingml/2006/main" xmlns:w14="http://schemas.microsoft.com/office/word/2010/wordml" xmlns:w15="http://schemas.microsoft.com/office/word/2012/wordml" xmlns:w16cex="http://schemas.microsoft.com/office/word/2018/wordml/cex" xmlns:w16cid="http://schemas.microsoft.com/office/word/2016/wordml/cid" xmlns:w16="http://schemas.microsoft.com/office/word/2018/wordml" xmlns:w16se="http://schemas.microsoft.com/office/word/2015/wordml/symex" xmlns:wpg="http://schemas.microsoft.com/office/word/2010/wordprocessingGroup" xmlns:wpi="http://schemas.microsoft.com/office/word/2010/wordprocessingInk" xmlns:wne="http://schemas.microsoft.com/office/word/2006/wordml" xmlns:wps="http://schemas.microsoft.com/office/word/2010/wordprocessingShape" mc:Ignorable="w14 w15 w16se w16cid w16 w16cex wp14">
   <w:sdt>
     <w:sdtPr>
       <w:rPr>
@@ -4970,7 +5015,7 @@
 </file>
 
 <file path=word/footer2.xml><?xml version="1.0" encoding="utf-8"?>
-<w:ftr xmlns:wpc="http://schemas.microsoft.com/office/word/2010/wordprocessingCanvas" xmlns:cx="http://schemas.microsoft.com/office/drawing/2014/chartex" xmlns:cx1="http://schemas.microsoft.com/office/drawing/2015/9/8/chartex" xmlns:cx2="http://schemas.microsoft.com/office/drawing/2015/10/21/chartex" xmlns:cx3="http://schemas.microsoft.com/office/drawing/2016/5/9/chartex" xmlns:cx4="http://schemas.microsoft.com/office/drawing/2016/5/10/chartex" xmlns:cx5="http://schemas.microsoft.com/office/drawing/2016/5/11/chartex" xmlns:cx6="http://schemas.microsoft.com/office/drawing/2016/5/12/chartex" xmlns:cx7="http://schemas.microsoft.com/office/drawing/2016/5/13/chartex" xmlns:cx8="http://schemas.microsoft.com/office/drawing/2016/5/14/chartex" xmlns:mc="http://schemas.openxmlformats.org/markup-compatibility/2006" xmlns:aink="http://schemas.microsoft.com/office/drawing/2016/ink" xmlns:am3d="http://schemas.microsoft.com/office/drawing/2017/model3d" xmlns:o="urn:schemas-microsoft-com:office:office" xmlns:r="http://schemas.openxmlformats.org/officeDocument/2006/relationships" xmlns:m="http://schemas.openxmlformats.org/officeDocument/2006/math" xmlns:v="urn:schemas-microsoft-com:vml" xmlns:wp14="http://schemas.microsoft.com/office/word/2010/wordprocessingDrawing" xmlns:wp="http://schemas.openxmlformats.org/drawingml/2006/wordprocessingDrawing" xmlns:w10="urn:schemas-microsoft-com:office:word" xmlns:w="http://schemas.openxmlformats.org/wordprocessingml/2006/main" xmlns:w14="http://schemas.microsoft.com/office/word/2010/wordml" xmlns:w15="http://schemas.microsoft.com/office/word/2012/wordml" xmlns:w16cex="http://schemas.microsoft.com/office/word/2018/wordml/cex" xmlns:w16cid="http://schemas.microsoft.com/office/word/2016/wordml/cid" xmlns:w16="http://schemas.microsoft.com/office/word/2018/wordml" xmlns:w16sdtdh="http://schemas.microsoft.com/office/word/2020/wordml/sdtdatahash" xmlns:w16se="http://schemas.microsoft.com/office/word/2015/wordml/symex" xmlns:wpg="http://schemas.microsoft.com/office/word/2010/wordprocessingGroup" xmlns:wpi="http://schemas.microsoft.com/office/word/2010/wordprocessingInk" xmlns:wne="http://schemas.microsoft.com/office/word/2006/wordml" xmlns:wps="http://schemas.microsoft.com/office/word/2010/wordprocessingShape" mc:Ignorable="w14 w15 w16se w16cid w16 w16cex w16sdtdh wp14">
+<w:ftr xmlns:wpc="http://schemas.microsoft.com/office/word/2010/wordprocessingCanvas" xmlns:cx="http://schemas.microsoft.com/office/drawing/2014/chartex" xmlns:cx1="http://schemas.microsoft.com/office/drawing/2015/9/8/chartex" xmlns:cx2="http://schemas.microsoft.com/office/drawing/2015/10/21/chartex" xmlns:cx3="http://schemas.microsoft.com/office/drawing/2016/5/9/chartex" xmlns:cx4="http://schemas.microsoft.com/office/drawing/2016/5/10/chartex" xmlns:cx5="http://schemas.microsoft.com/office/drawing/2016/5/11/chartex" xmlns:cx6="http://schemas.microsoft.com/office/drawing/2016/5/12/chartex" xmlns:cx7="http://schemas.microsoft.com/office/drawing/2016/5/13/chartex" xmlns:cx8="http://schemas.microsoft.com/office/drawing/2016/5/14/chartex" xmlns:mc="http://schemas.openxmlformats.org/markup-compatibility/2006" xmlns:aink="http://schemas.microsoft.com/office/drawing/2016/ink" xmlns:am3d="http://schemas.microsoft.com/office/drawing/2017/model3d" xmlns:o="urn:schemas-microsoft-com:office:office" xmlns:r="http://schemas.openxmlformats.org/officeDocument/2006/relationships" xmlns:m="http://schemas.openxmlformats.org/officeDocument/2006/math" xmlns:v="urn:schemas-microsoft-com:vml" xmlns:wp14="http://schemas.microsoft.com/office/word/2010/wordprocessingDrawing" xmlns:wp="http://schemas.openxmlformats.org/drawingml/2006/wordprocessingDrawing" xmlns:w10="urn:schemas-microsoft-com:office:word" xmlns:w="http://schemas.openxmlformats.org/wordprocessingml/2006/main" xmlns:w14="http://schemas.microsoft.com/office/word/2010/wordml" xmlns:w15="http://schemas.microsoft.com/office/word/2012/wordml" xmlns:w16cex="http://schemas.microsoft.com/office/word/2018/wordml/cex" xmlns:w16cid="http://schemas.microsoft.com/office/word/2016/wordml/cid" xmlns:w16="http://schemas.microsoft.com/office/word/2018/wordml" xmlns:w16se="http://schemas.microsoft.com/office/word/2015/wordml/symex" xmlns:wpg="http://schemas.microsoft.com/office/word/2010/wordprocessingGroup" xmlns:wpi="http://schemas.microsoft.com/office/word/2010/wordprocessingInk" xmlns:wne="http://schemas.microsoft.com/office/word/2006/wordml" xmlns:wps="http://schemas.microsoft.com/office/word/2010/wordprocessingShape" mc:Ignorable="w14 w15 w16se w16cid w16 w16cex wp14">
   <w:sdt>
     <w:sdtPr>
       <w:rPr>
@@ -5055,7 +5100,7 @@
 </file>
 
 <file path=word/footnotes.xml><?xml version="1.0" encoding="utf-8"?>
-<w:footnotes xmlns:wpc="http://schemas.microsoft.com/office/word/2010/wordprocessingCanvas" xmlns:cx="http://schemas.microsoft.com/office/drawing/2014/chartex" xmlns:cx1="http://schemas.microsoft.com/office/drawing/2015/9/8/chartex" xmlns:cx2="http://schemas.microsoft.com/office/drawing/2015/10/21/chartex" xmlns:cx3="http://schemas.microsoft.com/office/drawing/2016/5/9/chartex" xmlns:cx4="http://schemas.microsoft.com/office/drawing/2016/5/10/chartex" xmlns:cx5="http://schemas.microsoft.com/office/drawing/2016/5/11/chartex" xmlns:cx6="http://schemas.microsoft.com/office/drawing/2016/5/12/chartex" xmlns:cx7="http://schemas.microsoft.com/office/drawing/2016/5/13/chartex" xmlns:cx8="http://schemas.microsoft.com/office/drawing/2016/5/14/chartex" xmlns:mc="http://schemas.openxmlformats.org/markup-compatibility/2006" xmlns:aink="http://schemas.microsoft.com/office/drawing/2016/ink" xmlns:am3d="http://schemas.microsoft.com/office/drawing/2017/model3d" xmlns:o="urn:schemas-microsoft-com:office:office" xmlns:r="http://schemas.openxmlformats.org/officeDocument/2006/relationships" xmlns:m="http://schemas.openxmlformats.org/officeDocument/2006/math" xmlns:v="urn:schemas-microsoft-com:vml" xmlns:wp14="http://schemas.microsoft.com/office/word/2010/wordprocessingDrawing" xmlns:wp="http://schemas.openxmlformats.org/drawingml/2006/wordprocessingDrawing" xmlns:w10="urn:schemas-microsoft-com:office:word" xmlns:w="http://schemas.openxmlformats.org/wordprocessingml/2006/main" xmlns:w14="http://schemas.microsoft.com/office/word/2010/wordml" xmlns:w15="http://schemas.microsoft.com/office/word/2012/wordml" xmlns:w16cex="http://schemas.microsoft.com/office/word/2018/wordml/cex" xmlns:w16cid="http://schemas.microsoft.com/office/word/2016/wordml/cid" xmlns:w16="http://schemas.microsoft.com/office/word/2018/wordml" xmlns:w16sdtdh="http://schemas.microsoft.com/office/word/2020/wordml/sdtdatahash" xmlns:w16se="http://schemas.microsoft.com/office/word/2015/wordml/symex" xmlns:wpg="http://schemas.microsoft.com/office/word/2010/wordprocessingGroup" xmlns:wpi="http://schemas.microsoft.com/office/word/2010/wordprocessingInk" xmlns:wne="http://schemas.microsoft.com/office/word/2006/wordml" xmlns:wps="http://schemas.microsoft.com/office/word/2010/wordprocessingShape" mc:Ignorable="w14 w15 w16se w16cid w16 w16cex w16sdtdh wp14">
+<w:footnotes xmlns:wpc="http://schemas.microsoft.com/office/word/2010/wordprocessingCanvas" xmlns:cx="http://schemas.microsoft.com/office/drawing/2014/chartex" xmlns:cx1="http://schemas.microsoft.com/office/drawing/2015/9/8/chartex" xmlns:cx2="http://schemas.microsoft.com/office/drawing/2015/10/21/chartex" xmlns:cx3="http://schemas.microsoft.com/office/drawing/2016/5/9/chartex" xmlns:cx4="http://schemas.microsoft.com/office/drawing/2016/5/10/chartex" xmlns:cx5="http://schemas.microsoft.com/office/drawing/2016/5/11/chartex" xmlns:cx6="http://schemas.microsoft.com/office/drawing/2016/5/12/chartex" xmlns:cx7="http://schemas.microsoft.com/office/drawing/2016/5/13/chartex" xmlns:cx8="http://schemas.microsoft.com/office/drawing/2016/5/14/chartex" xmlns:mc="http://schemas.openxmlformats.org/markup-compatibility/2006" xmlns:aink="http://schemas.microsoft.com/office/drawing/2016/ink" xmlns:am3d="http://schemas.microsoft.com/office/drawing/2017/model3d" xmlns:o="urn:schemas-microsoft-com:office:office" xmlns:r="http://schemas.openxmlformats.org/officeDocument/2006/relationships" xmlns:m="http://schemas.openxmlformats.org/officeDocument/2006/math" xmlns:v="urn:schemas-microsoft-com:vml" xmlns:wp14="http://schemas.microsoft.com/office/word/2010/wordprocessingDrawing" xmlns:wp="http://schemas.openxmlformats.org/drawingml/2006/wordprocessingDrawing" xmlns:w10="urn:schemas-microsoft-com:office:word" xmlns:w="http://schemas.openxmlformats.org/wordprocessingml/2006/main" xmlns:w14="http://schemas.microsoft.com/office/word/2010/wordml" xmlns:w15="http://schemas.microsoft.com/office/word/2012/wordml" xmlns:w16cex="http://schemas.microsoft.com/office/word/2018/wordml/cex" xmlns:w16cid="http://schemas.microsoft.com/office/word/2016/wordml/cid" xmlns:w16="http://schemas.microsoft.com/office/word/2018/wordml" xmlns:w16se="http://schemas.microsoft.com/office/word/2015/wordml/symex" xmlns:wpg="http://schemas.microsoft.com/office/word/2010/wordprocessingGroup" xmlns:wpi="http://schemas.microsoft.com/office/word/2010/wordprocessingInk" xmlns:wne="http://schemas.microsoft.com/office/word/2006/wordml" xmlns:wps="http://schemas.microsoft.com/office/word/2010/wordprocessingShape" mc:Ignorable="w14 w15 w16se w16cid w16 w16cex wp14">
   <w:footnote w:type="separator" w:id="-1">
     <w:p>
       <w:pPr>
@@ -5080,7 +5125,7 @@
 </file>
 
 <file path=word/header1.xml><?xml version="1.0" encoding="utf-8"?>
-<w:hdr xmlns:wpc="http://schemas.microsoft.com/office/word/2010/wordprocessingCanvas" xmlns:cx="http://schemas.microsoft.com/office/drawing/2014/chartex" xmlns:cx1="http://schemas.microsoft.com/office/drawing/2015/9/8/chartex" xmlns:cx2="http://schemas.microsoft.com/office/drawing/2015/10/21/chartex" xmlns:cx3="http://schemas.microsoft.com/office/drawing/2016/5/9/chartex" xmlns:cx4="http://schemas.microsoft.com/office/drawing/2016/5/10/chartex" xmlns:cx5="http://schemas.microsoft.com/office/drawing/2016/5/11/chartex" xmlns:cx6="http://schemas.microsoft.com/office/drawing/2016/5/12/chartex" xmlns:cx7="http://schemas.microsoft.com/office/drawing/2016/5/13/chartex" xmlns:cx8="http://schemas.microsoft.com/office/drawing/2016/5/14/chartex" xmlns:mc="http://schemas.openxmlformats.org/markup-compatibility/2006" xmlns:aink="http://schemas.microsoft.com/office/drawing/2016/ink" xmlns:am3d="http://schemas.microsoft.com/office/drawing/2017/model3d" xmlns:o="urn:schemas-microsoft-com:office:office" xmlns:r="http://schemas.openxmlformats.org/officeDocument/2006/relationships" xmlns:m="http://schemas.openxmlformats.org/officeDocument/2006/math" xmlns:v="urn:schemas-microsoft-com:vml" xmlns:wp14="http://schemas.microsoft.com/office/word/2010/wordprocessingDrawing" xmlns:wp="http://schemas.openxmlformats.org/drawingml/2006/wordprocessingDrawing" xmlns:w10="urn:schemas-microsoft-com:office:word" xmlns:w="http://schemas.openxmlformats.org/wordprocessingml/2006/main" xmlns:w14="http://schemas.microsoft.com/office/word/2010/wordml" xmlns:w15="http://schemas.microsoft.com/office/word/2012/wordml" xmlns:w16cex="http://schemas.microsoft.com/office/word/2018/wordml/cex" xmlns:w16cid="http://schemas.microsoft.com/office/word/2016/wordml/cid" xmlns:w16="http://schemas.microsoft.com/office/word/2018/wordml" xmlns:w16sdtdh="http://schemas.microsoft.com/office/word/2020/wordml/sdtdatahash" xmlns:w16se="http://schemas.microsoft.com/office/word/2015/wordml/symex" xmlns:wpg="http://schemas.microsoft.com/office/word/2010/wordprocessingGroup" xmlns:wpi="http://schemas.microsoft.com/office/word/2010/wordprocessingInk" xmlns:wne="http://schemas.microsoft.com/office/word/2006/wordml" xmlns:wps="http://schemas.microsoft.com/office/word/2010/wordprocessingShape" mc:Ignorable="w14 w15 w16se w16cid w16 w16cex w16sdtdh wp14">
+<w:hdr xmlns:wpc="http://schemas.microsoft.com/office/word/2010/wordprocessingCanvas" xmlns:cx="http://schemas.microsoft.com/office/drawing/2014/chartex" xmlns:cx1="http://schemas.microsoft.com/office/drawing/2015/9/8/chartex" xmlns:cx2="http://schemas.microsoft.com/office/drawing/2015/10/21/chartex" xmlns:cx3="http://schemas.microsoft.com/office/drawing/2016/5/9/chartex" xmlns:cx4="http://schemas.microsoft.com/office/drawing/2016/5/10/chartex" xmlns:cx5="http://schemas.microsoft.com/office/drawing/2016/5/11/chartex" xmlns:cx6="http://schemas.microsoft.com/office/drawing/2016/5/12/chartex" xmlns:cx7="http://schemas.microsoft.com/office/drawing/2016/5/13/chartex" xmlns:cx8="http://schemas.microsoft.com/office/drawing/2016/5/14/chartex" xmlns:mc="http://schemas.openxmlformats.org/markup-compatibility/2006" xmlns:aink="http://schemas.microsoft.com/office/drawing/2016/ink" xmlns:am3d="http://schemas.microsoft.com/office/drawing/2017/model3d" xmlns:o="urn:schemas-microsoft-com:office:office" xmlns:r="http://schemas.openxmlformats.org/officeDocument/2006/relationships" xmlns:m="http://schemas.openxmlformats.org/officeDocument/2006/math" xmlns:v="urn:schemas-microsoft-com:vml" xmlns:wp14="http://schemas.microsoft.com/office/word/2010/wordprocessingDrawing" xmlns:wp="http://schemas.openxmlformats.org/drawingml/2006/wordprocessingDrawing" xmlns:w10="urn:schemas-microsoft-com:office:word" xmlns:w="http://schemas.openxmlformats.org/wordprocessingml/2006/main" xmlns:w14="http://schemas.microsoft.com/office/word/2010/wordml" xmlns:w15="http://schemas.microsoft.com/office/word/2012/wordml" xmlns:w16cex="http://schemas.microsoft.com/office/word/2018/wordml/cex" xmlns:w16cid="http://schemas.microsoft.com/office/word/2016/wordml/cid" xmlns:w16="http://schemas.microsoft.com/office/word/2018/wordml" xmlns:w16se="http://schemas.microsoft.com/office/word/2015/wordml/symex" xmlns:wpg="http://schemas.microsoft.com/office/word/2010/wordprocessingGroup" xmlns:wpi="http://schemas.microsoft.com/office/word/2010/wordprocessingInk" xmlns:wne="http://schemas.microsoft.com/office/word/2006/wordml" xmlns:wps="http://schemas.microsoft.com/office/word/2010/wordprocessingShape" mc:Ignorable="w14 w15 w16se w16cid w16 w16cex wp14">
   <w:p>
     <w:pPr>
       <w:pStyle w:val="Header"/>
@@ -5114,7 +5159,7 @@
           </v:handles>
           <o:lock v:ext="edit" text="t" shapetype="t"/>
         </v:shapetype>
-        <v:shape id="PowerPlusWaterMarkObject3569633" o:spid="_x0000_s2051" type="#_x0000_t136" alt="" style="position:absolute;margin-left:0;margin-top:0;width:494.9pt;height:164.95pt;rotation:315;z-index:-251649024;mso-wrap-edited:f;mso-width-percent:0;mso-height-percent:0;mso-position-horizontal:center;mso-position-horizontal-relative:margin;mso-position-vertical:center;mso-position-vertical-relative:margin;mso-width-percent:0;mso-height-percent:0" o:allowincell="f" fillcolor="#a5a5a5 [2092]" stroked="f">
+        <v:shape id="PowerPlusWaterMarkObject3569633" o:spid="_x0000_s2051" type="#_x0000_t136" style="position:absolute;margin-left:0;margin-top:0;width:494.9pt;height:164.95pt;rotation:315;z-index:-251649024;mso-wrap-edited:f;mso-position-horizontal:center;mso-position-horizontal-relative:margin;mso-position-vertical:center;mso-position-vertical-relative:margin" o:allowincell="f" fillcolor="#a5a5a5 [2092]" stroked="f">
           <v:fill opacity="56360f"/>
           <v:textpath style="font-family:&quot;Calibri&quot;;font-size:1pt" string="DRAFT"/>
           <w10:wrap anchorx="margin" anchory="margin"/>
@@ -5126,7 +5171,7 @@
 </file>
 
 <file path=word/header2.xml><?xml version="1.0" encoding="utf-8"?>
-<w:hdr xmlns:wpc="http://schemas.microsoft.com/office/word/2010/wordprocessingCanvas" xmlns:cx="http://schemas.microsoft.com/office/drawing/2014/chartex" xmlns:cx1="http://schemas.microsoft.com/office/drawing/2015/9/8/chartex" xmlns:cx2="http://schemas.microsoft.com/office/drawing/2015/10/21/chartex" xmlns:cx3="http://schemas.microsoft.com/office/drawing/2016/5/9/chartex" xmlns:cx4="http://schemas.microsoft.com/office/drawing/2016/5/10/chartex" xmlns:cx5="http://schemas.microsoft.com/office/drawing/2016/5/11/chartex" xmlns:cx6="http://schemas.microsoft.com/office/drawing/2016/5/12/chartex" xmlns:cx7="http://schemas.microsoft.com/office/drawing/2016/5/13/chartex" xmlns:cx8="http://schemas.microsoft.com/office/drawing/2016/5/14/chartex" xmlns:mc="http://schemas.openxmlformats.org/markup-compatibility/2006" xmlns:aink="http://schemas.microsoft.com/office/drawing/2016/ink" xmlns:am3d="http://schemas.microsoft.com/office/drawing/2017/model3d" xmlns:o="urn:schemas-microsoft-com:office:office" xmlns:r="http://schemas.openxmlformats.org/officeDocument/2006/relationships" xmlns:m="http://schemas.openxmlformats.org/officeDocument/2006/math" xmlns:v="urn:schemas-microsoft-com:vml" xmlns:wp14="http://schemas.microsoft.com/office/word/2010/wordprocessingDrawing" xmlns:wp="http://schemas.openxmlformats.org/drawingml/2006/wordprocessingDrawing" xmlns:w10="urn:schemas-microsoft-com:office:word" xmlns:w="http://schemas.openxmlformats.org/wordprocessingml/2006/main" xmlns:w14="http://schemas.microsoft.com/office/word/2010/wordml" xmlns:w15="http://schemas.microsoft.com/office/word/2012/wordml" xmlns:w16cex="http://schemas.microsoft.com/office/word/2018/wordml/cex" xmlns:w16cid="http://schemas.microsoft.com/office/word/2016/wordml/cid" xmlns:w16="http://schemas.microsoft.com/office/word/2018/wordml" xmlns:w16sdtdh="http://schemas.microsoft.com/office/word/2020/wordml/sdtdatahash" xmlns:w16se="http://schemas.microsoft.com/office/word/2015/wordml/symex" xmlns:wpg="http://schemas.microsoft.com/office/word/2010/wordprocessingGroup" xmlns:wpi="http://schemas.microsoft.com/office/word/2010/wordprocessingInk" xmlns:wne="http://schemas.microsoft.com/office/word/2006/wordml" xmlns:wps="http://schemas.microsoft.com/office/word/2010/wordprocessingShape" mc:Ignorable="w14 w15 w16se w16cid w16 w16cex w16sdtdh wp14">
+<w:hdr xmlns:wpc="http://schemas.microsoft.com/office/word/2010/wordprocessingCanvas" xmlns:cx="http://schemas.microsoft.com/office/drawing/2014/chartex" xmlns:cx1="http://schemas.microsoft.com/office/drawing/2015/9/8/chartex" xmlns:cx2="http://schemas.microsoft.com/office/drawing/2015/10/21/chartex" xmlns:cx3="http://schemas.microsoft.com/office/drawing/2016/5/9/chartex" xmlns:cx4="http://schemas.microsoft.com/office/drawing/2016/5/10/chartex" xmlns:cx5="http://schemas.microsoft.com/office/drawing/2016/5/11/chartex" xmlns:cx6="http://schemas.microsoft.com/office/drawing/2016/5/12/chartex" xmlns:cx7="http://schemas.microsoft.com/office/drawing/2016/5/13/chartex" xmlns:cx8="http://schemas.microsoft.com/office/drawing/2016/5/14/chartex" xmlns:mc="http://schemas.openxmlformats.org/markup-compatibility/2006" xmlns:aink="http://schemas.microsoft.com/office/drawing/2016/ink" xmlns:am3d="http://schemas.microsoft.com/office/drawing/2017/model3d" xmlns:o="urn:schemas-microsoft-com:office:office" xmlns:r="http://schemas.openxmlformats.org/officeDocument/2006/relationships" xmlns:m="http://schemas.openxmlformats.org/officeDocument/2006/math" xmlns:v="urn:schemas-microsoft-com:vml" xmlns:wp14="http://schemas.microsoft.com/office/word/2010/wordprocessingDrawing" xmlns:wp="http://schemas.openxmlformats.org/drawingml/2006/wordprocessingDrawing" xmlns:w10="urn:schemas-microsoft-com:office:word" xmlns:w="http://schemas.openxmlformats.org/wordprocessingml/2006/main" xmlns:w14="http://schemas.microsoft.com/office/word/2010/wordml" xmlns:w15="http://schemas.microsoft.com/office/word/2012/wordml" xmlns:w16cex="http://schemas.microsoft.com/office/word/2018/wordml/cex" xmlns:w16cid="http://schemas.microsoft.com/office/word/2016/wordml/cid" xmlns:w16="http://schemas.microsoft.com/office/word/2018/wordml" xmlns:w16se="http://schemas.microsoft.com/office/word/2015/wordml/symex" xmlns:wpg="http://schemas.microsoft.com/office/word/2010/wordprocessingGroup" xmlns:wpi="http://schemas.microsoft.com/office/word/2010/wordprocessingInk" xmlns:wne="http://schemas.microsoft.com/office/word/2006/wordml" xmlns:wps="http://schemas.microsoft.com/office/word/2010/wordprocessingShape" mc:Ignorable="w14 w15 w16se w16cid w16 w16cex wp14">
   <w:p>
     <w:pPr>
       <w:spacing w:line="264" w:lineRule="auto"/>
@@ -5160,7 +5205,7 @@
           </v:handles>
           <o:lock v:ext="edit" text="t" shapetype="t"/>
         </v:shapetype>
-        <v:shape id="PowerPlusWaterMarkObject3569634" o:spid="_x0000_s2050" type="#_x0000_t136" alt="" style="position:absolute;margin-left:0;margin-top:0;width:494.9pt;height:164.95pt;rotation:315;z-index:-251644928;mso-wrap-edited:f;mso-width-percent:0;mso-height-percent:0;mso-position-horizontal:center;mso-position-horizontal-relative:margin;mso-position-vertical:center;mso-position-vertical-relative:margin;mso-width-percent:0;mso-height-percent:0" o:allowincell="f" fillcolor="#a5a5a5 [2092]" stroked="f">
+        <v:shape id="PowerPlusWaterMarkObject3569634" o:spid="_x0000_s2050" type="#_x0000_t136" style="position:absolute;margin-left:0;margin-top:0;width:494.9pt;height:164.95pt;rotation:315;z-index:-251644928;mso-wrap-edited:f;mso-position-horizontal:center;mso-position-horizontal-relative:margin;mso-position-vertical:center;mso-position-vertical-relative:margin" o:allowincell="f" fillcolor="#a5a5a5 [2092]" stroked="f">
           <v:fill opacity="56360f"/>
           <v:textpath style="font-family:&quot;Calibri&quot;;font-size:1pt" string="DRAFT"/>
           <w10:wrap anchorx="margin" anchory="margin"/>
@@ -5170,90 +5215,17 @@
     <w:r>
       <w:rPr>
         <w:noProof/>
-        <w:color w:val="000000"/>
-        <w:sz w:val="32"/>
-        <w:szCs w:val="32"/>
-      </w:rPr>
-      <mc:AlternateContent>
-        <mc:Choice Requires="wps">
-          <w:drawing>
-            <wp:anchor distT="0" distB="0" distL="114300" distR="114300" simplePos="0" relativeHeight="251659264" behindDoc="0" locked="0" layoutInCell="1" allowOverlap="1" wp14:anchorId="0DFEB1A8" wp14:editId="37C3C500">
-              <wp:simplePos x="0" y="0"/>
-              <wp:positionH relativeFrom="page">
-                <wp:align>center</wp:align>
-              </wp:positionH>
-              <wp:positionV relativeFrom="page">
-                <wp:align>center</wp:align>
-              </wp:positionV>
-              <wp:extent cx="7376160" cy="9555480"/>
-              <wp:effectExtent l="0" t="0" r="7620" b="7620"/>
-              <wp:wrapNone/>
-              <wp:docPr id="222" name="Rectangle 222"/>
-              <wp:cNvGraphicFramePr/>
-              <a:graphic xmlns:a="http://schemas.openxmlformats.org/drawingml/2006/main">
-                <a:graphicData uri="http://schemas.microsoft.com/office/word/2010/wordprocessingShape">
-                  <wps:wsp>
-                    <wps:cNvSpPr/>
-                    <wps:spPr>
-                      <a:xfrm>
-                        <a:off x="0" y="0"/>
-                        <a:ext cx="7376160" cy="9555480"/>
-                      </a:xfrm>
-                      <a:prstGeom prst="rect">
-                        <a:avLst/>
-                      </a:prstGeom>
-                      <a:ln/>
-                    </wps:spPr>
-                    <wps:style>
-                      <a:lnRef idx="2">
-                        <a:schemeClr val="dk1"/>
-                      </a:lnRef>
-                      <a:fillRef idx="1">
-                        <a:schemeClr val="lt1"/>
-                      </a:fillRef>
-                      <a:effectRef idx="0">
-                        <a:schemeClr val="dk1"/>
-                      </a:effectRef>
-                      <a:fontRef idx="minor">
-                        <a:schemeClr val="dk1"/>
-                      </a:fontRef>
-                    </wps:style>
-                    <wps:txbx>
-                      <w:txbxContent>
-                        <w:p/>
-                      </w:txbxContent>
-                    </wps:txbx>
-                    <wps:bodyPr rot="0" spcFirstLastPara="0" vertOverflow="overflow" horzOverflow="overflow" vert="horz" wrap="square" lIns="91440" tIns="45720" rIns="91440" bIns="45720" numCol="1" spcCol="0" rtlCol="0" fromWordArt="0" anchor="ctr" anchorCtr="0" forceAA="0" compatLnSpc="1">
-                      <a:prstTxWarp prst="textNoShape">
-                        <a:avLst/>
-                      </a:prstTxWarp>
-                      <a:noAutofit/>
-                    </wps:bodyPr>
-                  </wps:wsp>
-                </a:graphicData>
-              </a:graphic>
-              <wp14:sizeRelH relativeFrom="page">
-                <wp14:pctWidth>95000</wp14:pctWidth>
-              </wp14:sizeRelH>
-              <wp14:sizeRelV relativeFrom="page">
-                <wp14:pctHeight>95000</wp14:pctHeight>
-              </wp14:sizeRelV>
-            </wp:anchor>
-          </w:drawing>
-        </mc:Choice>
-        <mc:Fallback>
-          <w:pict>
-            <v:rect w14:anchorId="0DFEB1A8" id="Rectangle 222" o:spid="_x0000_s1026" style="position:absolute;margin-left:0;margin-top:0;width:580.8pt;height:752.4pt;z-index:251659264;visibility:visible;mso-wrap-style:square;mso-width-percent:950;mso-height-percent:950;mso-wrap-distance-left:9pt;mso-wrap-distance-top:0;mso-wrap-distance-right:9pt;mso-wrap-distance-bottom:0;mso-position-horizontal:center;mso-position-horizontal-relative:page;mso-position-vertical:center;mso-position-vertical-relative:page;mso-width-percent:950;mso-height-percent:950;mso-width-relative:page;mso-height-relative:page;v-text-anchor:middle" o:gfxdata="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" fillcolor="white [3201]" strokecolor="black [3200]" strokeweight="1pt">
-              <v:textbox>
-                <w:txbxContent>
-                  <w:p/>
-                </w:txbxContent>
-              </v:textbox>
-              <w10:wrap anchorx="page" anchory="page"/>
-            </v:rect>
-          </w:pict>
-        </mc:Fallback>
-      </mc:AlternateContent>
+      </w:rPr>
+      <w:pict w14:anchorId="0895B449">
+        <v:rect id="Rectangle 222" o:spid="_x0000_s2052" style="position:absolute;margin-left:0;margin-top:0;width:580.8pt;height:752.4pt;z-index:251659264;visibility:visible;mso-wrap-style:square;mso-width-percent:950;mso-height-percent:950;mso-wrap-distance-left:9pt;mso-wrap-distance-top:0;mso-wrap-distance-right:9pt;mso-wrap-distance-bottom:0;mso-position-horizontal:center;mso-position-horizontal-relative:page;mso-position-vertical:center;mso-position-vertical-relative:page;mso-width-percent:950;mso-height-percent:950;mso-width-relative:page;mso-height-relative:page;v-text-anchor:middle" o:gfxdata="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" fillcolor="white [3201]" strokecolor="black [3200]" strokeweight="1pt">
+          <v:textbox>
+            <w:txbxContent>
+              <w:p/>
+            </w:txbxContent>
+          </v:textbox>
+          <w10:wrap anchorx="page" anchory="page"/>
+        </v:rect>
+      </w:pict>
     </w:r>
     <w:sdt>
       <w:sdtPr>
@@ -5346,7 +5318,7 @@
 </file>
 
 <file path=word/header3.xml><?xml version="1.0" encoding="utf-8"?>
-<w:hdr xmlns:wpc="http://schemas.microsoft.com/office/word/2010/wordprocessingCanvas" xmlns:cx="http://schemas.microsoft.com/office/drawing/2014/chartex" xmlns:cx1="http://schemas.microsoft.com/office/drawing/2015/9/8/chartex" xmlns:cx2="http://schemas.microsoft.com/office/drawing/2015/10/21/chartex" xmlns:cx3="http://schemas.microsoft.com/office/drawing/2016/5/9/chartex" xmlns:cx4="http://schemas.microsoft.com/office/drawing/2016/5/10/chartex" xmlns:cx5="http://schemas.microsoft.com/office/drawing/2016/5/11/chartex" xmlns:cx6="http://schemas.microsoft.com/office/drawing/2016/5/12/chartex" xmlns:cx7="http://schemas.microsoft.com/office/drawing/2016/5/13/chartex" xmlns:cx8="http://schemas.microsoft.com/office/drawing/2016/5/14/chartex" xmlns:mc="http://schemas.openxmlformats.org/markup-compatibility/2006" xmlns:aink="http://schemas.microsoft.com/office/drawing/2016/ink" xmlns:am3d="http://schemas.microsoft.com/office/drawing/2017/model3d" xmlns:o="urn:schemas-microsoft-com:office:office" xmlns:r="http://schemas.openxmlformats.org/officeDocument/2006/relationships" xmlns:m="http://schemas.openxmlformats.org/officeDocument/2006/math" xmlns:v="urn:schemas-microsoft-com:vml" xmlns:wp14="http://schemas.microsoft.com/office/word/2010/wordprocessingDrawing" xmlns:wp="http://schemas.openxmlformats.org/drawingml/2006/wordprocessingDrawing" xmlns:w10="urn:schemas-microsoft-com:office:word" xmlns:w="http://schemas.openxmlformats.org/wordprocessingml/2006/main" xmlns:w14="http://schemas.microsoft.com/office/word/2010/wordml" xmlns:w15="http://schemas.microsoft.com/office/word/2012/wordml" xmlns:w16cex="http://schemas.microsoft.com/office/word/2018/wordml/cex" xmlns:w16cid="http://schemas.microsoft.com/office/word/2016/wordml/cid" xmlns:w16="http://schemas.microsoft.com/office/word/2018/wordml" xmlns:w16sdtdh="http://schemas.microsoft.com/office/word/2020/wordml/sdtdatahash" xmlns:w16se="http://schemas.microsoft.com/office/word/2015/wordml/symex" xmlns:wpg="http://schemas.microsoft.com/office/word/2010/wordprocessingGroup" xmlns:wpi="http://schemas.microsoft.com/office/word/2010/wordprocessingInk" xmlns:wne="http://schemas.microsoft.com/office/word/2006/wordml" xmlns:wps="http://schemas.microsoft.com/office/word/2010/wordprocessingShape" mc:Ignorable="w14 w15 w16se w16cid w16 w16cex w16sdtdh wp14">
+<w:hdr xmlns:wpc="http://schemas.microsoft.com/office/word/2010/wordprocessingCanvas" xmlns:cx="http://schemas.microsoft.com/office/drawing/2014/chartex" xmlns:cx1="http://schemas.microsoft.com/office/drawing/2015/9/8/chartex" xmlns:cx2="http://schemas.microsoft.com/office/drawing/2015/10/21/chartex" xmlns:cx3="http://schemas.microsoft.com/office/drawing/2016/5/9/chartex" xmlns:cx4="http://schemas.microsoft.com/office/drawing/2016/5/10/chartex" xmlns:cx5="http://schemas.microsoft.com/office/drawing/2016/5/11/chartex" xmlns:cx6="http://schemas.microsoft.com/office/drawing/2016/5/12/chartex" xmlns:cx7="http://schemas.microsoft.com/office/drawing/2016/5/13/chartex" xmlns:cx8="http://schemas.microsoft.com/office/drawing/2016/5/14/chartex" xmlns:mc="http://schemas.openxmlformats.org/markup-compatibility/2006" xmlns:aink="http://schemas.microsoft.com/office/drawing/2016/ink" xmlns:am3d="http://schemas.microsoft.com/office/drawing/2017/model3d" xmlns:o="urn:schemas-microsoft-com:office:office" xmlns:r="http://schemas.openxmlformats.org/officeDocument/2006/relationships" xmlns:m="http://schemas.openxmlformats.org/officeDocument/2006/math" xmlns:v="urn:schemas-microsoft-com:vml" xmlns:wp14="http://schemas.microsoft.com/office/word/2010/wordprocessingDrawing" xmlns:wp="http://schemas.openxmlformats.org/drawingml/2006/wordprocessingDrawing" xmlns:w10="urn:schemas-microsoft-com:office:word" xmlns:w="http://schemas.openxmlformats.org/wordprocessingml/2006/main" xmlns:w14="http://schemas.microsoft.com/office/word/2010/wordml" xmlns:w15="http://schemas.microsoft.com/office/word/2012/wordml" xmlns:w16cex="http://schemas.microsoft.com/office/word/2018/wordml/cex" xmlns:w16cid="http://schemas.microsoft.com/office/word/2016/wordml/cid" xmlns:w16="http://schemas.microsoft.com/office/word/2018/wordml" xmlns:w16se="http://schemas.microsoft.com/office/word/2015/wordml/symex" xmlns:wpg="http://schemas.microsoft.com/office/word/2010/wordprocessingGroup" xmlns:wpi="http://schemas.microsoft.com/office/word/2010/wordprocessingInk" xmlns:wne="http://schemas.microsoft.com/office/word/2006/wordml" xmlns:wps="http://schemas.microsoft.com/office/word/2010/wordprocessingShape" mc:Ignorable="w14 w15 w16se w16cid w16 w16cex wp14">
   <w:p>
     <w:pPr>
       <w:pStyle w:val="Header"/>
@@ -5380,7 +5352,7 @@
           </v:handles>
           <o:lock v:ext="edit" text="t" shapetype="t"/>
         </v:shapetype>
-        <v:shape id="PowerPlusWaterMarkObject3569632" o:spid="_x0000_s2049" type="#_x0000_t136" alt="" style="position:absolute;margin-left:0;margin-top:0;width:494.9pt;height:164.95pt;rotation:315;z-index:-251653120;mso-wrap-edited:f;mso-width-percent:0;mso-height-percent:0;mso-position-horizontal:center;mso-position-horizontal-relative:margin;mso-position-vertical:center;mso-position-vertical-relative:margin;mso-width-percent:0;mso-height-percent:0" o:allowincell="f" fillcolor="#a5a5a5 [2092]" stroked="f">
+        <v:shape id="PowerPlusWaterMarkObject3569632" o:spid="_x0000_s2049" type="#_x0000_t136" style="position:absolute;margin-left:0;margin-top:0;width:494.9pt;height:164.95pt;rotation:315;z-index:-251653120;mso-wrap-edited:f;mso-position-horizontal:center;mso-position-horizontal-relative:margin;mso-position-vertical:center;mso-position-vertical-relative:margin" o:allowincell="f" fillcolor="#a5a5a5 [2092]" stroked="f">
           <v:fill opacity="56360f"/>
           <v:textpath style="font-family:&quot;Calibri&quot;;font-size:1pt" string="DRAFT"/>
           <w10:wrap anchorx="margin" anchory="margin"/>
@@ -5392,7 +5364,7 @@
 </file>
 
 <file path=word/numbering.xml><?xml version="1.0" encoding="utf-8"?>
-<w:numbering xmlns:wpc="http://schemas.microsoft.com/office/word/2010/wordprocessingCanvas" xmlns:cx="http://schemas.microsoft.com/office/drawing/2014/chartex" xmlns:cx1="http://schemas.microsoft.com/office/drawing/2015/9/8/chartex" xmlns:cx2="http://schemas.microsoft.com/office/drawing/2015/10/21/chartex" xmlns:cx3="http://schemas.microsoft.com/office/drawing/2016/5/9/chartex" xmlns:cx4="http://schemas.microsoft.com/office/drawing/2016/5/10/chartex" xmlns:cx5="http://schemas.microsoft.com/office/drawing/2016/5/11/chartex" xmlns:cx6="http://schemas.microsoft.com/office/drawing/2016/5/12/chartex" xmlns:cx7="http://schemas.microsoft.com/office/drawing/2016/5/13/chartex" xmlns:cx8="http://schemas.microsoft.com/office/drawing/2016/5/14/chartex" xmlns:mc="http://schemas.openxmlformats.org/markup-compatibility/2006" xmlns:aink="http://schemas.microsoft.com/office/drawing/2016/ink" xmlns:am3d="http://schemas.microsoft.com/office/drawing/2017/model3d" xmlns:o="urn:schemas-microsoft-com:office:office" xmlns:r="http://schemas.openxmlformats.org/officeDocument/2006/relationships" xmlns:m="http://schemas.openxmlformats.org/officeDocument/2006/math" xmlns:v="urn:schemas-microsoft-com:vml" xmlns:wp14="http://schemas.microsoft.com/office/word/2010/wordprocessingDrawing" xmlns:wp="http://schemas.openxmlformats.org/drawingml/2006/wordprocessingDrawing" xmlns:w10="urn:schemas-microsoft-com:office:word" xmlns:w="http://schemas.openxmlformats.org/wordprocessingml/2006/main" xmlns:w14="http://schemas.microsoft.com/office/word/2010/wordml" xmlns:w15="http://schemas.microsoft.com/office/word/2012/wordml" xmlns:w16cex="http://schemas.microsoft.com/office/word/2018/wordml/cex" xmlns:w16cid="http://schemas.microsoft.com/office/word/2016/wordml/cid" xmlns:w16="http://schemas.microsoft.com/office/word/2018/wordml" xmlns:w16sdtdh="http://schemas.microsoft.com/office/word/2020/wordml/sdtdatahash" xmlns:w16se="http://schemas.microsoft.com/office/word/2015/wordml/symex" xmlns:wpg="http://schemas.microsoft.com/office/word/2010/wordprocessingGroup" xmlns:wpi="http://schemas.microsoft.com/office/word/2010/wordprocessingInk" xmlns:wne="http://schemas.microsoft.com/office/word/2006/wordml" xmlns:wps="http://schemas.microsoft.com/office/word/2010/wordprocessingShape" mc:Ignorable="w14 w15 w16se w16cid w16 w16cex w16sdtdh wp14">
+<w:numbering xmlns:wpc="http://schemas.microsoft.com/office/word/2010/wordprocessingCanvas" xmlns:cx="http://schemas.microsoft.com/office/drawing/2014/chartex" xmlns:cx1="http://schemas.microsoft.com/office/drawing/2015/9/8/chartex" xmlns:cx2="http://schemas.microsoft.com/office/drawing/2015/10/21/chartex" xmlns:cx3="http://schemas.microsoft.com/office/drawing/2016/5/9/chartex" xmlns:cx4="http://schemas.microsoft.com/office/drawing/2016/5/10/chartex" xmlns:cx5="http://schemas.microsoft.com/office/drawing/2016/5/11/chartex" xmlns:cx6="http://schemas.microsoft.com/office/drawing/2016/5/12/chartex" xmlns:cx7="http://schemas.microsoft.com/office/drawing/2016/5/13/chartex" xmlns:cx8="http://schemas.microsoft.com/office/drawing/2016/5/14/chartex" xmlns:mc="http://schemas.openxmlformats.org/markup-compatibility/2006" xmlns:aink="http://schemas.microsoft.com/office/drawing/2016/ink" xmlns:am3d="http://schemas.microsoft.com/office/drawing/2017/model3d" xmlns:o="urn:schemas-microsoft-com:office:office" xmlns:r="http://schemas.openxmlformats.org/officeDocument/2006/relationships" xmlns:m="http://schemas.openxmlformats.org/officeDocument/2006/math" xmlns:v="urn:schemas-microsoft-com:vml" xmlns:wp14="http://schemas.microsoft.com/office/word/2010/wordprocessingDrawing" xmlns:wp="http://schemas.openxmlformats.org/drawingml/2006/wordprocessingDrawing" xmlns:w10="urn:schemas-microsoft-com:office:word" xmlns:w="http://schemas.openxmlformats.org/wordprocessingml/2006/main" xmlns:w14="http://schemas.microsoft.com/office/word/2010/wordml" xmlns:w15="http://schemas.microsoft.com/office/word/2012/wordml" xmlns:w16cex="http://schemas.microsoft.com/office/word/2018/wordml/cex" xmlns:w16cid="http://schemas.microsoft.com/office/word/2016/wordml/cid" xmlns:w16="http://schemas.microsoft.com/office/word/2018/wordml" xmlns:w16se="http://schemas.microsoft.com/office/word/2015/wordml/symex" xmlns:wpg="http://schemas.microsoft.com/office/word/2010/wordprocessingGroup" xmlns:wpi="http://schemas.microsoft.com/office/word/2010/wordprocessingInk" xmlns:wne="http://schemas.microsoft.com/office/word/2006/wordml" xmlns:wps="http://schemas.microsoft.com/office/word/2010/wordprocessingShape" mc:Ignorable="w14 w15 w16se w16cid w16 w16cex wp14">
   <w:abstractNum w:abstractNumId="0" w15:restartNumberingAfterBreak="0">
     <w:nsid w:val="05733493"/>
     <w:multiLevelType w:val="hybridMultilevel"/>
@@ -9237,7 +9209,7 @@
 </file>
 
 <file path=word/styles.xml><?xml version="1.0" encoding="utf-8"?>
-<w:styles xmlns:mc="http://schemas.openxmlformats.org/markup-compatibility/2006" xmlns:r="http://schemas.openxmlformats.org/officeDocument/2006/relationships" xmlns:w="http://schemas.openxmlformats.org/wordprocessingml/2006/main" xmlns:w14="http://schemas.microsoft.com/office/word/2010/wordml" xmlns:w15="http://schemas.microsoft.com/office/word/2012/wordml" xmlns:w16cex="http://schemas.microsoft.com/office/word/2018/wordml/cex" xmlns:w16cid="http://schemas.microsoft.com/office/word/2016/wordml/cid" xmlns:w16="http://schemas.microsoft.com/office/word/2018/wordml" xmlns:w16sdtdh="http://schemas.microsoft.com/office/word/2020/wordml/sdtdatahash" xmlns:w16se="http://schemas.microsoft.com/office/word/2015/wordml/symex" mc:Ignorable="w14 w15 w16se w16cid w16 w16cex w16sdtdh">
+<w:styles xmlns:mc="http://schemas.openxmlformats.org/markup-compatibility/2006" xmlns:r="http://schemas.openxmlformats.org/officeDocument/2006/relationships" xmlns:w="http://schemas.openxmlformats.org/wordprocessingml/2006/main" xmlns:w14="http://schemas.microsoft.com/office/word/2010/wordml" xmlns:w15="http://schemas.microsoft.com/office/word/2012/wordml" xmlns:w16cex="http://schemas.microsoft.com/office/word/2018/wordml/cex" xmlns:w16cid="http://schemas.microsoft.com/office/word/2016/wordml/cid" xmlns:w16="http://schemas.microsoft.com/office/word/2018/wordml" xmlns:w16se="http://schemas.microsoft.com/office/word/2015/wordml/symex" mc:Ignorable="w14 w15 w16se w16cid w16 w16cex">
   <w:docDefaults>
     <w:rPrDefault>
       <w:rPr>
@@ -9776,7 +9748,7 @@
 </file>
 
 <file path=word/glossary/document.xml><?xml version="1.0" encoding="utf-8"?>
-<w:glossaryDocument xmlns:wpc="http://schemas.microsoft.com/office/word/2010/wordprocessingCanvas" xmlns:cx="http://schemas.microsoft.com/office/drawing/2014/chartex" xmlns:cx1="http://schemas.microsoft.com/office/drawing/2015/9/8/chartex" xmlns:cx2="http://schemas.microsoft.com/office/drawing/2015/10/21/chartex" xmlns:cx3="http://schemas.microsoft.com/office/drawing/2016/5/9/chartex" xmlns:cx4="http://schemas.microsoft.com/office/drawing/2016/5/10/chartex" xmlns:cx5="http://schemas.microsoft.com/office/drawing/2016/5/11/chartex" xmlns:cx6="http://schemas.microsoft.com/office/drawing/2016/5/12/chartex" xmlns:cx7="http://schemas.microsoft.com/office/drawing/2016/5/13/chartex" xmlns:cx8="http://schemas.microsoft.com/office/drawing/2016/5/14/chartex" xmlns:mc="http://schemas.openxmlformats.org/markup-compatibility/2006" xmlns:aink="http://schemas.microsoft.com/office/drawing/2016/ink" xmlns:am3d="http://schemas.microsoft.com/office/drawing/2017/model3d" xmlns:o="urn:schemas-microsoft-com:office:office" xmlns:r="http://schemas.openxmlformats.org/officeDocument/2006/relationships" xmlns:m="http://schemas.openxmlformats.org/officeDocument/2006/math" xmlns:v="urn:schemas-microsoft-com:vml" xmlns:wp14="http://schemas.microsoft.com/office/word/2010/wordprocessingDrawing" xmlns:wp="http://schemas.openxmlformats.org/drawingml/2006/wordprocessingDrawing" xmlns:w10="urn:schemas-microsoft-com:office:word" xmlns:w="http://schemas.openxmlformats.org/wordprocessingml/2006/main" xmlns:w14="http://schemas.microsoft.com/office/word/2010/wordml" xmlns:w15="http://schemas.microsoft.com/office/word/2012/wordml" xmlns:w16cex="http://schemas.microsoft.com/office/word/2018/wordml/cex" xmlns:w16cid="http://schemas.microsoft.com/office/word/2016/wordml/cid" xmlns:w16="http://schemas.microsoft.com/office/word/2018/wordml" xmlns:w16sdtdh="http://schemas.microsoft.com/office/word/2020/wordml/sdtdatahash" xmlns:w16se="http://schemas.microsoft.com/office/word/2015/wordml/symex" xmlns:wpg="http://schemas.microsoft.com/office/word/2010/wordprocessingGroup" xmlns:wpi="http://schemas.microsoft.com/office/word/2010/wordprocessingInk" xmlns:wne="http://schemas.microsoft.com/office/word/2006/wordml" xmlns:wps="http://schemas.microsoft.com/office/word/2010/wordprocessingShape" mc:Ignorable="w14 w15 w16se w16cid w16 w16cex w16sdtdh wp14">
+<w:glossaryDocument xmlns:wpc="http://schemas.microsoft.com/office/word/2010/wordprocessingCanvas" xmlns:cx="http://schemas.microsoft.com/office/drawing/2014/chartex" xmlns:cx1="http://schemas.microsoft.com/office/drawing/2015/9/8/chartex" xmlns:cx2="http://schemas.microsoft.com/office/drawing/2015/10/21/chartex" xmlns:cx3="http://schemas.microsoft.com/office/drawing/2016/5/9/chartex" xmlns:cx4="http://schemas.microsoft.com/office/drawing/2016/5/10/chartex" xmlns:cx5="http://schemas.microsoft.com/office/drawing/2016/5/11/chartex" xmlns:cx6="http://schemas.microsoft.com/office/drawing/2016/5/12/chartex" xmlns:cx7="http://schemas.microsoft.com/office/drawing/2016/5/13/chartex" xmlns:cx8="http://schemas.microsoft.com/office/drawing/2016/5/14/chartex" xmlns:mc="http://schemas.openxmlformats.org/markup-compatibility/2006" xmlns:aink="http://schemas.microsoft.com/office/drawing/2016/ink" xmlns:am3d="http://schemas.microsoft.com/office/drawing/2017/model3d" xmlns:o="urn:schemas-microsoft-com:office:office" xmlns:r="http://schemas.openxmlformats.org/officeDocument/2006/relationships" xmlns:m="http://schemas.openxmlformats.org/officeDocument/2006/math" xmlns:v="urn:schemas-microsoft-com:vml" xmlns:wp14="http://schemas.microsoft.com/office/word/2010/wordprocessingDrawing" xmlns:wp="http://schemas.openxmlformats.org/drawingml/2006/wordprocessingDrawing" xmlns:w10="urn:schemas-microsoft-com:office:word" xmlns:w="http://schemas.openxmlformats.org/wordprocessingml/2006/main" xmlns:w14="http://schemas.microsoft.com/office/word/2010/wordml" xmlns:w15="http://schemas.microsoft.com/office/word/2012/wordml" xmlns:w16cex="http://schemas.microsoft.com/office/word/2018/wordml/cex" xmlns:w16cid="http://schemas.microsoft.com/office/word/2016/wordml/cid" xmlns:w16="http://schemas.microsoft.com/office/word/2018/wordml" xmlns:w16se="http://schemas.microsoft.com/office/word/2015/wordml/symex" xmlns:wpg="http://schemas.microsoft.com/office/word/2010/wordprocessingGroup" xmlns:wpi="http://schemas.microsoft.com/office/word/2010/wordprocessingInk" xmlns:wne="http://schemas.microsoft.com/office/word/2006/wordml" xmlns:wps="http://schemas.microsoft.com/office/word/2010/wordprocessingShape" mc:Ignorable="w14 w15 w16se w16cid w16 w16cex wp14">
   <w:docParts>
     <w:docPart>
       <w:docPartPr>
@@ -9814,7 +9786,7 @@
 </file>
 
 <file path=word/glossary/fontTable.xml><?xml version="1.0" encoding="utf-8"?>
-<w:fonts xmlns:mc="http://schemas.openxmlformats.org/markup-compatibility/2006" xmlns:r="http://schemas.openxmlformats.org/officeDocument/2006/relationships" xmlns:w="http://schemas.openxmlformats.org/wordprocessingml/2006/main" xmlns:w14="http://schemas.microsoft.com/office/word/2010/wordml" xmlns:w15="http://schemas.microsoft.com/office/word/2012/wordml" xmlns:w16cex="http://schemas.microsoft.com/office/word/2018/wordml/cex" xmlns:w16cid="http://schemas.microsoft.com/office/word/2016/wordml/cid" xmlns:w16="http://schemas.microsoft.com/office/word/2018/wordml" xmlns:w16sdtdh="http://schemas.microsoft.com/office/word/2020/wordml/sdtdatahash" xmlns:w16se="http://schemas.microsoft.com/office/word/2015/wordml/symex" mc:Ignorable="w14 w15 w16se w16cid w16 w16cex w16sdtdh">
+<w:fonts xmlns:mc="http://schemas.openxmlformats.org/markup-compatibility/2006" xmlns:r="http://schemas.openxmlformats.org/officeDocument/2006/relationships" xmlns:w="http://schemas.openxmlformats.org/wordprocessingml/2006/main" xmlns:w14="http://schemas.microsoft.com/office/word/2010/wordml" xmlns:w15="http://schemas.microsoft.com/office/word/2012/wordml" xmlns:w16cex="http://schemas.microsoft.com/office/word/2018/wordml/cex" xmlns:w16cid="http://schemas.microsoft.com/office/word/2016/wordml/cid" xmlns:w16="http://schemas.microsoft.com/office/word/2018/wordml" xmlns:w16se="http://schemas.microsoft.com/office/word/2015/wordml/symex" mc:Ignorable="w14 w15 w16se w16cid w16 w16cex">
   <w:font w:name="Times New Roman">
     <w:panose1 w:val="02020603050405020304"/>
     <w:charset w:val="00"/>
@@ -9868,7 +9840,7 @@
 </file>
 
 <file path=word/glossary/settings.xml><?xml version="1.0" encoding="utf-8"?>
-<w:settings xmlns:mc="http://schemas.openxmlformats.org/markup-compatibility/2006" xmlns:o="urn:schemas-microsoft-com:office:office" xmlns:r="http://schemas.openxmlformats.org/officeDocument/2006/relationships" xmlns:m="http://schemas.openxmlformats.org/officeDocument/2006/math" xmlns:v="urn:schemas-microsoft-com:vml" xmlns:w10="urn:schemas-microsoft-com:office:word" xmlns:w="http://schemas.openxmlformats.org/wordprocessingml/2006/main" xmlns:w14="http://schemas.microsoft.com/office/word/2010/wordml" xmlns:w15="http://schemas.microsoft.com/office/word/2012/wordml" xmlns:w16cex="http://schemas.microsoft.com/office/word/2018/wordml/cex" xmlns:w16cid="http://schemas.microsoft.com/office/word/2016/wordml/cid" xmlns:w16="http://schemas.microsoft.com/office/word/2018/wordml" xmlns:w16sdtdh="http://schemas.microsoft.com/office/word/2020/wordml/sdtdatahash" xmlns:w16se="http://schemas.microsoft.com/office/word/2015/wordml/symex" xmlns:sl="http://schemas.openxmlformats.org/schemaLibrary/2006/main" mc:Ignorable="w14 w15 w16se w16cid w16 w16cex w16sdtdh">
+<w:settings xmlns:mc="http://schemas.openxmlformats.org/markup-compatibility/2006" xmlns:o="urn:schemas-microsoft-com:office:office" xmlns:r="http://schemas.openxmlformats.org/officeDocument/2006/relationships" xmlns:m="http://schemas.openxmlformats.org/officeDocument/2006/math" xmlns:v="urn:schemas-microsoft-com:vml" xmlns:w10="urn:schemas-microsoft-com:office:word" xmlns:w="http://schemas.openxmlformats.org/wordprocessingml/2006/main" xmlns:w14="http://schemas.microsoft.com/office/word/2010/wordml" xmlns:w15="http://schemas.microsoft.com/office/word/2012/wordml" xmlns:w16cex="http://schemas.microsoft.com/office/word/2018/wordml/cex" xmlns:w16cid="http://schemas.microsoft.com/office/word/2016/wordml/cid" xmlns:w16="http://schemas.microsoft.com/office/word/2018/wordml" xmlns:w16se="http://schemas.microsoft.com/office/word/2015/wordml/symex" xmlns:sl="http://schemas.openxmlformats.org/schemaLibrary/2006/main" mc:Ignorable="w14 w15 w16se w16cid w16 w16cex">
   <w:view w:val="normal"/>
   <w:defaultTabStop w:val="720"/>
   <w:characterSpacingControl w:val="doNotCompress"/>
@@ -9885,7 +9857,10 @@
     <w:rsidRoot w:val="00A34CFD"/>
     <w:rsid w:val="00363F84"/>
     <w:rsid w:val="005567AD"/>
+    <w:rsid w:val="008675D4"/>
     <w:rsid w:val="00A34CFD"/>
+    <w:rsid w:val="00C405DF"/>
+    <w:rsid w:val="00D76083"/>
     <w:rsid w:val="00DE5B0B"/>
   </w:rsids>
   <m:mathPr>
@@ -9910,7 +9885,7 @@
 </file>
 
 <file path=word/glossary/styles.xml><?xml version="1.0" encoding="utf-8"?>
-<w:styles xmlns:mc="http://schemas.openxmlformats.org/markup-compatibility/2006" xmlns:r="http://schemas.openxmlformats.org/officeDocument/2006/relationships" xmlns:w="http://schemas.openxmlformats.org/wordprocessingml/2006/main" xmlns:w14="http://schemas.microsoft.com/office/word/2010/wordml" xmlns:w15="http://schemas.microsoft.com/office/word/2012/wordml" xmlns:w16cex="http://schemas.microsoft.com/office/word/2018/wordml/cex" xmlns:w16cid="http://schemas.microsoft.com/office/word/2016/wordml/cid" xmlns:w16="http://schemas.microsoft.com/office/word/2018/wordml" xmlns:w16sdtdh="http://schemas.microsoft.com/office/word/2020/wordml/sdtdatahash" xmlns:w16se="http://schemas.microsoft.com/office/word/2015/wordml/symex" mc:Ignorable="w14 w15 w16se w16cid w16 w16cex w16sdtdh">
+<w:styles xmlns:mc="http://schemas.openxmlformats.org/markup-compatibility/2006" xmlns:r="http://schemas.openxmlformats.org/officeDocument/2006/relationships" xmlns:w="http://schemas.openxmlformats.org/wordprocessingml/2006/main" xmlns:w14="http://schemas.microsoft.com/office/word/2010/wordml" xmlns:w15="http://schemas.microsoft.com/office/word/2012/wordml" xmlns:w16cex="http://schemas.microsoft.com/office/word/2018/wordml/cex" xmlns:w16cid="http://schemas.microsoft.com/office/word/2016/wordml/cid" xmlns:w16="http://schemas.microsoft.com/office/word/2018/wordml" xmlns:w16se="http://schemas.microsoft.com/office/word/2015/wordml/symex" mc:Ignorable="w14 w15 w16se w16cid w16 w16cex">
   <w:docDefaults>
     <w:rPrDefault>
       <w:rPr>
@@ -10339,7 +10314,7 @@
 </file>
 
 <file path=word/glossary/webSettings.xml><?xml version="1.0" encoding="utf-8"?>
-<w:webSettings xmlns:mc="http://schemas.openxmlformats.org/markup-compatibility/2006" xmlns:r="http://schemas.openxmlformats.org/officeDocument/2006/relationships" xmlns:w="http://schemas.openxmlformats.org/wordprocessingml/2006/main" xmlns:w14="http://schemas.microsoft.com/office/word/2010/wordml" xmlns:w15="http://schemas.microsoft.com/office/word/2012/wordml" xmlns:w16cex="http://schemas.microsoft.com/office/word/2018/wordml/cex" xmlns:w16cid="http://schemas.microsoft.com/office/word/2016/wordml/cid" xmlns:w16="http://schemas.microsoft.com/office/word/2018/wordml" xmlns:w16sdtdh="http://schemas.microsoft.com/office/word/2020/wordml/sdtdatahash" xmlns:w16se="http://schemas.microsoft.com/office/word/2015/wordml/symex" mc:Ignorable="w14 w15 w16se w16cid w16 w16cex w16sdtdh">
+<w:webSettings xmlns:mc="http://schemas.openxmlformats.org/markup-compatibility/2006" xmlns:r="http://schemas.openxmlformats.org/officeDocument/2006/relationships" xmlns:w="http://schemas.openxmlformats.org/wordprocessingml/2006/main" xmlns:w14="http://schemas.microsoft.com/office/word/2010/wordml" xmlns:w15="http://schemas.microsoft.com/office/word/2012/wordml" xmlns:w16cex="http://schemas.microsoft.com/office/word/2018/wordml/cex" xmlns:w16cid="http://schemas.microsoft.com/office/word/2016/wordml/cid" xmlns:w16="http://schemas.microsoft.com/office/word/2018/wordml" xmlns:w16se="http://schemas.microsoft.com/office/word/2015/wordml/symex" mc:Ignorable="w14 w15 w16se w16cid w16 w16cex">
   <w:optimizeForBrowser/>
   <w:allowPNG/>
 </w:webSettings>

</xml_diff>